<commit_message>
Update reference .docx file
</commit_message>
<xml_diff>
--- a/Working documents/Additional files/210826-References.docx
+++ b/Working documents/Additional files/210826-References.docx
@@ -11,24 +11,18 @@
         </w:numPr>
       </w:pPr>
       <w:r>
-        <w:rPr>
-          <w:highlight w:val="yellow"/>
-        </w:rPr>
         <w:t xml:space="preserve">Heat pumps </w:t>
       </w:r>
       <w:proofErr w:type="spellStart"/>
       <w:r>
-        <w:rPr>
-          <w:highlight w:val="yellow"/>
-        </w:rPr>
         <w:t>ersetzen</w:t>
       </w:r>
       <w:proofErr w:type="spellEnd"/>
       <w:r>
-        <w:rPr>
-          <w:highlight w:val="yellow"/>
-        </w:rPr>
         <w:t xml:space="preserve"> am land fossil fuels</w:t>
+      </w:r>
+      <w:r>
+        <w:t xml:space="preserve"> (1)</w:t>
       </w:r>
       <w:r>
         <w:br/>
@@ -52,110 +46,47 @@
           <w:ilvl w:val="0"/>
           <w:numId w:val="1"/>
         </w:numPr>
-        <w:rPr>
-          <w:lang w:val="de-AT"/>
-        </w:rPr>
-      </w:pPr>
-      <w:r>
-        <w:rPr>
-          <w:highlight w:val="yellow"/>
-          <w:lang w:val="de-AT"/>
-        </w:rPr>
-        <w:t>Gas-Ausstieg durch Solar und Wind</w:t>
-      </w:r>
-      <w:r>
-        <w:rPr>
-          <w:lang w:val="de-AT"/>
-        </w:rPr>
+      </w:pPr>
+      <w:r>
+        <w:rPr>
+          <w:highlight w:val="green"/>
+        </w:rPr>
+        <w:t>Wood pellet best alternative for district heating network</w:t>
+      </w:r>
+      <w:r>
+        <w:rPr>
+          <w:highlight w:val="green"/>
+        </w:rPr>
+        <w:t xml:space="preserve"> (3)</w:t>
+      </w:r>
+      <w:r>
         <w:br/>
       </w:r>
-      <w:r>
-        <w:fldChar w:fldCharType="begin"/>
-      </w:r>
-      <w:r>
-        <w:rPr>
-          <w:lang w:val="de-AT"/>
-        </w:rPr>
-        <w:instrText xml:space="preserve"> HYPERLINK "https://doi.org/10.1016/j.seta.2021.101047" </w:instrText>
-      </w:r>
-      <w:r>
-        <w:fldChar w:fldCharType="separate"/>
-      </w:r>
-      <w:r>
-        <w:rPr>
-          <w:rStyle w:val="Hyperlink"/>
-          <w:lang w:val="de-AT"/>
-        </w:rPr>
-        <w:t>https://doi.org/10.1016/j.seta.2021.101047</w:t>
-      </w:r>
-      <w:r>
-        <w:rPr>
-          <w:rStyle w:val="Hyperlink"/>
-          <w:lang w:val="de-AT"/>
-        </w:rPr>
-        <w:fldChar w:fldCharType="end"/>
-      </w:r>
-      <w:r>
-        <w:rPr>
-          <w:lang w:val="de-AT"/>
-        </w:rPr>
-        <w:t xml:space="preserve"> (festhalten an der </w:t>
-      </w:r>
-      <w:proofErr w:type="spellStart"/>
-      <w:r>
-        <w:rPr>
-          <w:lang w:val="de-AT"/>
-        </w:rPr>
-        <w:t>netzinfrastruktur</w:t>
-      </w:r>
-      <w:proofErr w:type="spellEnd"/>
-      <w:r>
-        <w:rPr>
-          <w:lang w:val="de-AT"/>
-        </w:rPr>
-        <w:t xml:space="preserve"> macht nur solar-</w:t>
-      </w:r>
-      <w:proofErr w:type="spellStart"/>
-      <w:r>
-        <w:rPr>
-          <w:lang w:val="de-AT"/>
-        </w:rPr>
-        <w:t>assistant</w:t>
-      </w:r>
-      <w:proofErr w:type="spellEnd"/>
-      <w:r>
-        <w:rPr>
-          <w:lang w:val="de-AT"/>
-        </w:rPr>
+      <w:hyperlink r:id="rId6" w:history="1">
+        <w:r>
+          <w:rPr>
+            <w:rStyle w:val="Hyperlink"/>
+          </w:rPr>
+          <w:t>https://doi.org/10.1016/j.apene</w:t>
+        </w:r>
+        <w:r>
+          <w:rPr>
+            <w:rStyle w:val="Hyperlink"/>
+          </w:rPr>
+          <w:t>r</w:t>
+        </w:r>
+        <w:r>
+          <w:rPr>
+            <w:rStyle w:val="Hyperlink"/>
+          </w:rPr>
+          <w:t>gy.2009.06.021</w:t>
+        </w:r>
+      </w:hyperlink>
+      <w:r>
         <w:t xml:space="preserve"> </w:t>
       </w:r>
-      <w:proofErr w:type="spellStart"/>
-      <w:r>
-        <w:rPr>
-          <w:lang w:val="de-AT"/>
-        </w:rPr>
-        <w:t>heat</w:t>
-      </w:r>
-      <w:proofErr w:type="spellEnd"/>
-      <w:r>
-        <w:rPr>
-          <w:lang w:val="de-AT"/>
-        </w:rPr>
+      <w:r>
         <w:t xml:space="preserve"> </w:t>
-      </w:r>
-      <w:proofErr w:type="spellStart"/>
-      <w:r>
-        <w:rPr>
-          <w:lang w:val="de-AT"/>
-        </w:rPr>
-        <w:t>supply</w:t>
-      </w:r>
-      <w:proofErr w:type="spellEnd"/>
-      <w:r>
-        <w:rPr>
-          <w:lang w:val="de-AT"/>
-        </w:rPr>
-        <w:t xml:space="preserve"> wirtschaftlich im Iran; kein Ausstieg wenn man an bestehender Infrastruktur festhält)</w:t>
       </w:r>
     </w:p>
     <w:p>
@@ -167,27 +98,41 @@
         </w:numPr>
       </w:pPr>
       <w:r>
-        <w:rPr>
-          <w:highlight w:val="yellow"/>
-        </w:rPr>
-        <w:t>Wood pellet best alternative for district heating network</w:t>
+        <w:t>Importance of waste heat profitability with seasonal storage</w:t>
+      </w:r>
+      <w:r>
+        <w:t xml:space="preserve"> (4)</w:t>
       </w:r>
       <w:r>
         <w:br/>
       </w:r>
-      <w:hyperlink r:id="rId6" w:history="1">
+      <w:hyperlink r:id="rId7" w:history="1">
         <w:r>
           <w:rPr>
             <w:rStyle w:val="Hyperlink"/>
           </w:rPr>
-          <w:t>https://doi.org/10.1016/j.apenergy.2009.06.021</w:t>
+          <w:t>https://doi.org/10.1016/j.</w:t>
+        </w:r>
+        <w:bookmarkStart w:id="0" w:name="_GoBack"/>
+        <w:bookmarkEnd w:id="0"/>
+        <w:r>
+          <w:rPr>
+            <w:rStyle w:val="Hyperlink"/>
+          </w:rPr>
+          <w:t>e</w:t>
+        </w:r>
+        <w:r>
+          <w:rPr>
+            <w:rStyle w:val="Hyperlink"/>
+          </w:rPr>
+          <w:t>nergy.2018.06.192</w:t>
         </w:r>
       </w:hyperlink>
       <w:r>
         <w:t xml:space="preserve"> </w:t>
       </w:r>
       <w:r>
-        <w:t xml:space="preserve"> </w:t>
+        <w:t>(optimized integration of waste heat using a seasonal storage)</w:t>
       </w:r>
     </w:p>
     <w:p>
@@ -197,114 +142,80 @@
           <w:ilvl w:val="0"/>
           <w:numId w:val="1"/>
         </w:numPr>
-      </w:pPr>
-      <w:r>
-        <w:t>Importance of waste heat profitability with seasonal storage</w:t>
-      </w:r>
-      <w:r>
-        <w:br/>
-      </w:r>
-      <w:hyperlink r:id="rId7" w:history="1">
-        <w:r>
-          <w:rPr>
-            <w:rStyle w:val="Hyperlink"/>
-          </w:rPr>
-          <w:t>https://doi.org/10.1016/j.energy.2018.06.192</w:t>
-        </w:r>
-      </w:hyperlink>
-      <w:r>
+        <w:rPr>
+          <w:lang w:val="de-AT"/>
+        </w:rPr>
+      </w:pPr>
+      <w:r>
+        <w:rPr>
+          <w:highlight w:val="green"/>
+          <w:lang w:val="de-AT"/>
+        </w:rPr>
+        <w:t xml:space="preserve">Transition von fossil </w:t>
+      </w:r>
+      <w:proofErr w:type="spellStart"/>
+      <w:r>
+        <w:rPr>
+          <w:highlight w:val="green"/>
+          <w:lang w:val="de-AT"/>
+        </w:rPr>
+        <w:t>fuels</w:t>
+      </w:r>
+      <w:proofErr w:type="spellEnd"/>
+      <w:r>
+        <w:rPr>
+          <w:highlight w:val="green"/>
+          <w:lang w:val="de-AT"/>
+        </w:rPr>
+        <w:t xml:space="preserve"> zu </w:t>
+      </w:r>
+      <w:proofErr w:type="spellStart"/>
+      <w:r>
+        <w:rPr>
+          <w:highlight w:val="green"/>
+          <w:lang w:val="de-AT"/>
+        </w:rPr>
+        <w:t>renewables</w:t>
+      </w:r>
+      <w:proofErr w:type="spellEnd"/>
+      <w:r>
+        <w:rPr>
+          <w:highlight w:val="green"/>
+          <w:lang w:val="de-AT"/>
+        </w:rPr>
         <w:t xml:space="preserve"> </w:t>
       </w:r>
-      <w:r>
-        <w:t>(</w:t>
-      </w:r>
-      <w:r>
-        <w:t>optimized integration of wast</w:t>
-      </w:r>
-      <w:r>
-        <w:t>e heat using a seasonal storage)</w:t>
-      </w:r>
-    </w:p>
-    <w:p>
-      <w:pPr>
-        <w:pStyle w:val="Listenabsatz"/>
-        <w:numPr>
-          <w:ilvl w:val="0"/>
-          <w:numId w:val="1"/>
-        </w:numPr>
-        <w:rPr>
-          <w:lang w:val="de-AT"/>
-        </w:rPr>
-      </w:pPr>
-      <w:r>
-        <w:rPr>
-          <w:highlight w:val="yellow"/>
-          <w:lang w:val="de-AT"/>
-        </w:rPr>
-        <w:t xml:space="preserve">Transition von fossil </w:t>
-      </w:r>
       <w:proofErr w:type="spellStart"/>
       <w:r>
         <w:rPr>
-          <w:highlight w:val="yellow"/>
-          <w:lang w:val="de-AT"/>
-        </w:rPr>
-        <w:t>fuels</w:t>
+          <w:highlight w:val="green"/>
+          <w:lang w:val="de-AT"/>
+        </w:rPr>
+        <w:t>biomasse</w:t>
       </w:r>
       <w:proofErr w:type="spellEnd"/>
       <w:r>
         <w:rPr>
-          <w:highlight w:val="yellow"/>
-          <w:lang w:val="de-AT"/>
-        </w:rPr>
-        <w:t xml:space="preserve"> zu </w:t>
+          <w:highlight w:val="green"/>
+          <w:lang w:val="de-AT"/>
+        </w:rPr>
+        <w:t xml:space="preserve"> in </w:t>
       </w:r>
       <w:proofErr w:type="spellStart"/>
       <w:r>
         <w:rPr>
-          <w:highlight w:val="yellow"/>
-          <w:lang w:val="de-AT"/>
-        </w:rPr>
-        <w:t>renewables</w:t>
+          <w:highlight w:val="green"/>
+          <w:lang w:val="de-AT"/>
+        </w:rPr>
+        <w:t>schweden</w:t>
       </w:r>
       <w:proofErr w:type="spellEnd"/>
       <w:r>
         <w:rPr>
-          <w:highlight w:val="yellow"/>
-          <w:lang w:val="de-AT"/>
-        </w:rPr>
-        <w:t xml:space="preserve"> </w:t>
-      </w:r>
-      <w:proofErr w:type="spellStart"/>
-      <w:r>
-        <w:rPr>
-          <w:highlight w:val="yellow"/>
-          <w:lang w:val="de-AT"/>
-        </w:rPr>
-        <w:t>biomasse</w:t>
-      </w:r>
-      <w:proofErr w:type="spellEnd"/>
-      <w:r>
-        <w:rPr>
-          <w:highlight w:val="yellow"/>
-          <w:lang w:val="de-AT"/>
-        </w:rPr>
-        <w:t xml:space="preserve"> in </w:t>
-      </w:r>
-      <w:proofErr w:type="spellStart"/>
-      <w:r>
-        <w:rPr>
-          <w:highlight w:val="yellow"/>
-          <w:lang w:val="de-AT"/>
-        </w:rPr>
-        <w:t>schweden</w:t>
-      </w:r>
-      <w:proofErr w:type="spellEnd"/>
-      <w:r>
-        <w:rPr>
-          <w:lang w:val="de-AT"/>
-        </w:rPr>
-        <w:t xml:space="preserve"> </w:t>
+          <w:highlight w:val="green"/>
+          <w:lang w:val="de-AT"/>
+        </w:rPr>
+        <w:t xml:space="preserve"> (5)</w:t>
       </w:r>
       <w:r>
         <w:rPr>
@@ -318,7 +229,21 @@
             <w:rStyle w:val="Hyperlink"/>
             <w:lang w:val="de-AT"/>
           </w:rPr>
-          <w:t>https://doi.org/10.1016/j.erss.2014.08.005</w:t>
+          <w:t>https://doi.o</w:t>
+        </w:r>
+        <w:r>
+          <w:rPr>
+            <w:rStyle w:val="Hyperlink"/>
+            <w:lang w:val="de-AT"/>
+          </w:rPr>
+          <w:t>r</w:t>
+        </w:r>
+        <w:r>
+          <w:rPr>
+            <w:rStyle w:val="Hyperlink"/>
+            <w:lang w:val="de-AT"/>
+          </w:rPr>
+          <w:t>g/10.1016/j.erss.2014.08.005</w:t>
         </w:r>
       </w:hyperlink>
       <w:r>
@@ -339,14 +264,92 @@
           <w:lang w:val="de-AT"/>
         </w:rPr>
       </w:pPr>
-      <w:bookmarkStart w:id="0" w:name="_GoBack"/>
-      <w:bookmarkEnd w:id="0"/>
-      <w:r>
-        <w:rPr>
-          <w:highlight w:val="yellow"/>
-          <w:lang w:val="de-AT"/>
-        </w:rPr>
-        <w:t>heat demand von district heating networks wird sinken</w:t>
+      <w:proofErr w:type="spellStart"/>
+      <w:r>
+        <w:rPr>
+          <w:highlight w:val="green"/>
+          <w:lang w:val="de-AT"/>
+        </w:rPr>
+        <w:t>heat</w:t>
+      </w:r>
+      <w:proofErr w:type="spellEnd"/>
+      <w:r>
+        <w:rPr>
+          <w:highlight w:val="green"/>
+          <w:lang w:val="de-AT"/>
+        </w:rPr>
+        <w:t xml:space="preserve"> </w:t>
+      </w:r>
+      <w:proofErr w:type="spellStart"/>
+      <w:r>
+        <w:rPr>
+          <w:highlight w:val="green"/>
+          <w:lang w:val="de-AT"/>
+        </w:rPr>
+        <w:t>demand</w:t>
+      </w:r>
+      <w:proofErr w:type="spellEnd"/>
+      <w:r>
+        <w:rPr>
+          <w:highlight w:val="green"/>
+          <w:lang w:val="de-AT"/>
+        </w:rPr>
+        <w:t xml:space="preserve"> von </w:t>
+      </w:r>
+      <w:proofErr w:type="spellStart"/>
+      <w:r>
+        <w:rPr>
+          <w:highlight w:val="green"/>
+          <w:lang w:val="de-AT"/>
+        </w:rPr>
+        <w:t>district</w:t>
+      </w:r>
+      <w:proofErr w:type="spellEnd"/>
+      <w:r>
+        <w:rPr>
+          <w:highlight w:val="green"/>
+          <w:lang w:val="de-AT"/>
+        </w:rPr>
+        <w:t xml:space="preserve"> </w:t>
+      </w:r>
+      <w:proofErr w:type="spellStart"/>
+      <w:r>
+        <w:rPr>
+          <w:highlight w:val="green"/>
+          <w:lang w:val="de-AT"/>
+        </w:rPr>
+        <w:t>heating</w:t>
+      </w:r>
+      <w:proofErr w:type="spellEnd"/>
+      <w:r>
+        <w:rPr>
+          <w:highlight w:val="green"/>
+          <w:lang w:val="de-AT"/>
+        </w:rPr>
+        <w:t xml:space="preserve"> </w:t>
+      </w:r>
+      <w:proofErr w:type="spellStart"/>
+      <w:r>
+        <w:rPr>
+          <w:highlight w:val="green"/>
+          <w:lang w:val="de-AT"/>
+        </w:rPr>
+        <w:t>networks</w:t>
+      </w:r>
+      <w:proofErr w:type="spellEnd"/>
+      <w:r>
+        <w:rPr>
+          <w:highlight w:val="green"/>
+          <w:lang w:val="de-AT"/>
+        </w:rPr>
+        <w:t xml:space="preserve"> wird sinken</w:t>
+      </w:r>
+      <w:r>
+        <w:rPr>
+          <w:highlight w:val="green"/>
+          <w:lang w:val="de-AT"/>
+        </w:rPr>
+        <w:t xml:space="preserve"> (6)</w:t>
       </w:r>
       <w:r>
         <w:rPr>
@@ -367,7 +370,35 @@
         <w:rPr>
           <w:lang w:val="de-AT"/>
         </w:rPr>
-        <w:t xml:space="preserve"> main driver ist die renovierungsrate</w:t>
+        <w:t xml:space="preserve"> </w:t>
+      </w:r>
+      <w:proofErr w:type="spellStart"/>
+      <w:r>
+        <w:rPr>
+          <w:lang w:val="de-AT"/>
+        </w:rPr>
+        <w:t>main</w:t>
+      </w:r>
+      <w:proofErr w:type="spellEnd"/>
+      <w:r>
+        <w:rPr>
+          <w:lang w:val="de-AT"/>
+        </w:rPr>
+        <w:t xml:space="preserve"> </w:t>
+      </w:r>
+      <w:proofErr w:type="spellStart"/>
+      <w:r>
+        <w:rPr>
+          <w:lang w:val="de-AT"/>
+        </w:rPr>
+        <w:t>driver</w:t>
+      </w:r>
+      <w:proofErr w:type="spellEnd"/>
+      <w:r>
+        <w:rPr>
+          <w:lang w:val="de-AT"/>
+        </w:rPr>
+        <w:t xml:space="preserve"> ist die renovierungsrate</w:t>
       </w:r>
     </w:p>
     <w:sectPr>
@@ -947,6 +978,18 @@
       <w:u w:val="single"/>
     </w:rPr>
   </w:style>
+  <w:style w:type="character" w:styleId="BesuchterLink">
+    <w:name w:val="FollowedHyperlink"/>
+    <w:basedOn w:val="Absatz-Standardschriftart"/>
+    <w:uiPriority w:val="99"/>
+    <w:semiHidden/>
+    <w:unhideWhenUsed/>
+    <w:rsid w:val="00AC07B6"/>
+    <w:rPr>
+      <w:color w:val="954F72" w:themeColor="followedHyperlink"/>
+      <w:u w:val="single"/>
+    </w:rPr>
+  </w:style>
 </w:styles>
 </file>
 

</xml_diff>